<commit_message>
updated diary after finishing mongoDB module
</commit_message>
<xml_diff>
--- a/LUT_FullStack_learning_diary.docx
+++ b/LUT_FullStack_learning_diary.docx
@@ -230,6 +230,8 @@
         <w:pStyle w:val="14"/>
         <w:rPr>
           <w:rFonts w:hint="default"/>
+          <w:sz w:val="22"/>
+          <w:szCs w:val="22"/>
           <w:u w:val="single"/>
           <w:lang w:val="en-US"/>
         </w:rPr>
@@ -237,6 +239,8 @@
       <w:r>
         <w:rPr>
           <w:rFonts w:hint="default"/>
+          <w:sz w:val="22"/>
+          <w:szCs w:val="22"/>
           <w:u w:val="single"/>
           <w:lang w:val="en-US"/>
         </w:rPr>
@@ -249,12 +253,16 @@
         <w:ind w:firstLine="240"/>
         <w:rPr>
           <w:rFonts w:hint="default"/>
-          <w:lang w:val="en-US"/>
-        </w:rPr>
-      </w:pPr>
-      <w:r>
-        <w:rPr>
-          <w:rFonts w:hint="default"/>
+          <w:sz w:val="20"/>
+          <w:szCs w:val="20"/>
+          <w:lang w:val="en-US"/>
+        </w:rPr>
+      </w:pPr>
+      <w:r>
+        <w:rPr>
+          <w:rFonts w:hint="default"/>
+          <w:sz w:val="20"/>
+          <w:szCs w:val="20"/>
           <w:lang w:val="en-US"/>
         </w:rPr>
         <w:t>-Knowledge about the defination, benefits, best types of projects for NodeJS.</w:t>
@@ -266,12 +274,16 @@
         <w:ind w:firstLine="240"/>
         <w:rPr>
           <w:rFonts w:hint="default"/>
-          <w:lang w:val="en-US"/>
-        </w:rPr>
-      </w:pPr>
-      <w:r>
-        <w:rPr>
-          <w:rFonts w:hint="default"/>
+          <w:sz w:val="20"/>
+          <w:szCs w:val="20"/>
+          <w:lang w:val="en-US"/>
+        </w:rPr>
+      </w:pPr>
+      <w:r>
+        <w:rPr>
+          <w:rFonts w:hint="default"/>
+          <w:sz w:val="20"/>
+          <w:szCs w:val="20"/>
           <w:lang w:val="en-US"/>
         </w:rPr>
         <w:t>-Knowledge about NPM, Node Modules</w:t>
@@ -283,12 +295,16 @@
         <w:ind w:firstLine="240"/>
         <w:rPr>
           <w:rFonts w:hint="default"/>
-          <w:lang w:val="en-US"/>
-        </w:rPr>
-      </w:pPr>
-      <w:r>
-        <w:rPr>
-          <w:rFonts w:hint="default"/>
+          <w:sz w:val="20"/>
+          <w:szCs w:val="20"/>
+          <w:lang w:val="en-US"/>
+        </w:rPr>
+      </w:pPr>
+      <w:r>
+        <w:rPr>
+          <w:rFonts w:hint="default"/>
+          <w:sz w:val="20"/>
+          <w:szCs w:val="20"/>
           <w:lang w:val="en-US"/>
         </w:rPr>
         <w:t>-Download Nodejs for Windows</w:t>
@@ -300,12 +316,16 @@
         <w:ind w:firstLine="240"/>
         <w:rPr>
           <w:rFonts w:hint="default"/>
-          <w:lang w:val="en-US"/>
-        </w:rPr>
-      </w:pPr>
-      <w:r>
-        <w:rPr>
-          <w:rFonts w:hint="default"/>
+          <w:sz w:val="20"/>
+          <w:szCs w:val="20"/>
+          <w:lang w:val="en-US"/>
+        </w:rPr>
+      </w:pPr>
+      <w:r>
+        <w:rPr>
+          <w:rFonts w:hint="default"/>
+          <w:sz w:val="20"/>
+          <w:szCs w:val="20"/>
           <w:lang w:val="en-US"/>
         </w:rPr>
         <w:t>-Create package.json for a project</w:t>
@@ -317,12 +337,16 @@
         <w:ind w:firstLine="240"/>
         <w:rPr>
           <w:rFonts w:hint="default"/>
-          <w:lang w:val="en-US"/>
-        </w:rPr>
-      </w:pPr>
-      <w:r>
-        <w:rPr>
-          <w:rFonts w:hint="default"/>
+          <w:sz w:val="20"/>
+          <w:szCs w:val="20"/>
+          <w:lang w:val="en-US"/>
+        </w:rPr>
+      </w:pPr>
+      <w:r>
+        <w:rPr>
+          <w:rFonts w:hint="default"/>
+          <w:sz w:val="20"/>
+          <w:szCs w:val="20"/>
           <w:lang w:val="en-US"/>
         </w:rPr>
         <w:t>-Understand NodeJS core fundamentals such as path, url, fs, event, https</w:t>
@@ -334,12 +358,16 @@
         <w:ind w:firstLine="240"/>
         <w:rPr>
           <w:rFonts w:hint="default"/>
-          <w:lang w:val="en-US"/>
-        </w:rPr>
-      </w:pPr>
-      <w:r>
-        <w:rPr>
-          <w:rFonts w:hint="default"/>
+          <w:sz w:val="20"/>
+          <w:szCs w:val="20"/>
+          <w:lang w:val="en-US"/>
+        </w:rPr>
+      </w:pPr>
+      <w:r>
+        <w:rPr>
+          <w:rFonts w:hint="default"/>
+          <w:sz w:val="20"/>
+          <w:szCs w:val="20"/>
           <w:lang w:val="en-US"/>
         </w:rPr>
         <w:t xml:space="preserve">-Create a basic server </w:t>
@@ -351,44 +379,857 @@
         <w:ind w:firstLine="240"/>
         <w:rPr>
           <w:rFonts w:hint="default"/>
-          <w:lang w:val="en-US"/>
-        </w:rPr>
-      </w:pPr>
-      <w:r>
-        <w:rPr>
-          <w:rFonts w:hint="default"/>
-          <w:lang w:val="en-US"/>
-        </w:rPr>
-        <w:t xml:space="preserve">-Know how to deploy a server </w:t>
+          <w:sz w:val="20"/>
+          <w:szCs w:val="20"/>
+          <w:lang w:val="en-US"/>
+        </w:rPr>
+      </w:pPr>
+      <w:r>
+        <w:rPr>
+          <w:rFonts w:hint="default"/>
+          <w:sz w:val="20"/>
+          <w:szCs w:val="20"/>
+          <w:lang w:val="en-US"/>
+        </w:rPr>
+        <w:t>-Know how to deploy a server to Heroku</w:t>
+      </w:r>
+    </w:p>
+    <w:p>
+      <w:pPr>
+        <w:pStyle w:val="14"/>
+        <w:rPr>
+          <w:rFonts w:hint="default"/>
+          <w:b/>
+          <w:bCs/>
+          <w:i/>
+          <w:iCs/>
+          <w:lang w:val="en-US"/>
+        </w:rPr>
+      </w:pPr>
+      <w:r>
+        <w:rPr>
+          <w:rFonts w:hint="default"/>
+          <w:b/>
+          <w:bCs/>
+          <w:i/>
+          <w:iCs/>
+          <w:lang w:val="en-US"/>
+        </w:rPr>
+        <w:t xml:space="preserve">MONGODB: </w:t>
+      </w:r>
+    </w:p>
+    <w:p>
+      <w:pPr>
+        <w:pStyle w:val="14"/>
+        <w:rPr>
+          <w:rFonts w:hint="default"/>
+          <w:sz w:val="22"/>
+          <w:szCs w:val="22"/>
+          <w:u w:val="single"/>
+          <w:lang w:val="en-US"/>
+        </w:rPr>
+      </w:pPr>
+      <w:r>
+        <w:rPr>
+          <w:rFonts w:hint="default"/>
+          <w:sz w:val="22"/>
+          <w:szCs w:val="22"/>
+          <w:u w:val="single"/>
+          <w:lang w:val="en-US"/>
+        </w:rPr>
+        <w:t>What I learned:</w:t>
+      </w:r>
+    </w:p>
+    <w:p>
+      <w:pPr>
+        <w:pStyle w:val="14"/>
+        <w:ind w:firstLine="240"/>
+        <w:rPr>
+          <w:rFonts w:hint="default"/>
+          <w:sz w:val="20"/>
+          <w:szCs w:val="20"/>
+          <w:lang w:val="en-US"/>
+        </w:rPr>
+      </w:pPr>
+      <w:r>
+        <w:rPr>
+          <w:rFonts w:hint="default"/>
+          <w:sz w:val="20"/>
+          <w:szCs w:val="20"/>
+          <w:lang w:val="en-US"/>
+        </w:rPr>
+        <w:t>-Know how to download MongoDB and understand MongoDB fundamentals.</w:t>
+      </w:r>
+    </w:p>
+    <w:p>
+      <w:pPr>
+        <w:pStyle w:val="14"/>
+        <w:ind w:firstLine="240"/>
+        <w:rPr>
+          <w:rFonts w:hint="default"/>
+          <w:sz w:val="20"/>
+          <w:szCs w:val="20"/>
+          <w:lang w:val="en-US"/>
+        </w:rPr>
+      </w:pPr>
+      <w:r>
+        <w:rPr>
+          <w:rFonts w:hint="default"/>
+          <w:sz w:val="20"/>
+          <w:szCs w:val="20"/>
+          <w:lang w:val="en-US"/>
+        </w:rPr>
+        <w:t>-Understand how to work with MongoDB Compass graphical interface and MongoDB Atlas.</w:t>
       </w:r>
       <w:bookmarkStart w:id="0" w:name="_GoBack"/>
       <w:bookmarkEnd w:id="0"/>
-      <w:r>
-        <w:rPr>
-          <w:rFonts w:hint="default"/>
-          <w:lang w:val="en-US"/>
-        </w:rPr>
-        <w:t>to Heroku</w:t>
-      </w:r>
-    </w:p>
-    <w:p>
-      <w:pPr>
-        <w:pStyle w:val="14"/>
-        <w:ind w:firstLine="240"/>
-        <w:rPr>
-          <w:rFonts w:hint="default"/>
-          <w:lang w:val="en-US"/>
-        </w:rPr>
-      </w:pPr>
-    </w:p>
-    <w:p>
-      <w:pPr>
-        <w:pStyle w:val="14"/>
-        <w:rPr>
-          <w:rFonts w:hint="default"/>
-          <w:lang w:val="en-US"/>
-        </w:rPr>
-      </w:pPr>
+    </w:p>
+    <w:p>
+      <w:pPr>
+        <w:pStyle w:val="14"/>
+        <w:rPr>
+          <w:rFonts w:hint="default"/>
+          <w:i/>
+          <w:iCs/>
+          <w:sz w:val="18"/>
+          <w:szCs w:val="18"/>
+          <w:u w:val="none"/>
+          <w:lang w:val="en-US"/>
+        </w:rPr>
+      </w:pPr>
+      <w:r>
+        <w:rPr>
+          <w:rFonts w:hint="default"/>
+          <w:i/>
+          <w:iCs/>
+          <w:sz w:val="18"/>
+          <w:szCs w:val="18"/>
+          <w:u w:val="none"/>
+          <w:lang w:val="en-US"/>
+        </w:rPr>
+        <w:t>Basic commands to display all database in mongo shell</w:t>
+      </w:r>
+    </w:p>
+    <w:p>
+      <w:pPr>
+        <w:pStyle w:val="14"/>
+      </w:pPr>
+      <w:r>
+        <w:drawing>
+          <wp:inline distT="0" distB="0" distL="114300" distR="114300">
+            <wp:extent cx="1188720" cy="1056640"/>
+            <wp:effectExtent l="0" t="0" r="11430" b="10160"/>
+            <wp:docPr id="2" name="Picture 2"/>
+            <wp:cNvGraphicFramePr>
+              <a:graphicFrameLocks xmlns:a="http://schemas.openxmlformats.org/drawingml/2006/main" noChangeAspect="1"/>
+            </wp:cNvGraphicFramePr>
+            <a:graphic xmlns:a="http://schemas.openxmlformats.org/drawingml/2006/main">
+              <a:graphicData uri="http://schemas.openxmlformats.org/drawingml/2006/picture">
+                <pic:pic xmlns:pic="http://schemas.openxmlformats.org/drawingml/2006/picture">
+                  <pic:nvPicPr>
+                    <pic:cNvPr id="2" name="Picture 2"/>
+                    <pic:cNvPicPr>
+                      <a:picLocks noChangeAspect="1"/>
+                    </pic:cNvPicPr>
+                  </pic:nvPicPr>
+                  <pic:blipFill>
+                    <a:blip r:embed="rId6"/>
+                    <a:stretch>
+                      <a:fillRect/>
+                    </a:stretch>
+                  </pic:blipFill>
+                  <pic:spPr>
+                    <a:xfrm>
+                      <a:off x="0" y="0"/>
+                      <a:ext cx="1188720" cy="1056640"/>
+                    </a:xfrm>
+                    <a:prstGeom prst="rect">
+                      <a:avLst/>
+                    </a:prstGeom>
+                    <a:noFill/>
+                    <a:ln>
+                      <a:noFill/>
+                    </a:ln>
+                  </pic:spPr>
+                </pic:pic>
+              </a:graphicData>
+            </a:graphic>
+          </wp:inline>
+        </w:drawing>
+      </w:r>
+    </w:p>
+    <w:p>
+      <w:pPr>
+        <w:pStyle w:val="14"/>
+        <w:rPr>
+          <w:sz w:val="18"/>
+          <w:szCs w:val="18"/>
+        </w:rPr>
+      </w:pPr>
+      <w:r>
+        <w:rPr>
+          <w:rFonts w:hint="default"/>
+          <w:i/>
+          <w:iCs/>
+          <w:sz w:val="18"/>
+          <w:szCs w:val="18"/>
+          <w:u w:val="none"/>
+          <w:lang w:val="en-US"/>
+        </w:rPr>
+        <w:t>Basic commands to add one row and multiple rows in collection</w:t>
+      </w:r>
+    </w:p>
+    <w:p>
+      <w:pPr>
+        <w:pStyle w:val="14"/>
+      </w:pPr>
+      <w:r>
+        <w:drawing>
+          <wp:inline distT="0" distB="0" distL="114300" distR="114300">
+            <wp:extent cx="942975" cy="1542415"/>
+            <wp:effectExtent l="0" t="0" r="9525" b="635"/>
+            <wp:docPr id="3" name="Picture 3"/>
+            <wp:cNvGraphicFramePr>
+              <a:graphicFrameLocks xmlns:a="http://schemas.openxmlformats.org/drawingml/2006/main" noChangeAspect="1"/>
+            </wp:cNvGraphicFramePr>
+            <a:graphic xmlns:a="http://schemas.openxmlformats.org/drawingml/2006/main">
+              <a:graphicData uri="http://schemas.openxmlformats.org/drawingml/2006/picture">
+                <pic:pic xmlns:pic="http://schemas.openxmlformats.org/drawingml/2006/picture">
+                  <pic:nvPicPr>
+                    <pic:cNvPr id="3" name="Picture 3"/>
+                    <pic:cNvPicPr>
+                      <a:picLocks noChangeAspect="1"/>
+                    </pic:cNvPicPr>
+                  </pic:nvPicPr>
+                  <pic:blipFill>
+                    <a:blip r:embed="rId7"/>
+                    <a:stretch>
+                      <a:fillRect/>
+                    </a:stretch>
+                  </pic:blipFill>
+                  <pic:spPr>
+                    <a:xfrm>
+                      <a:off x="0" y="0"/>
+                      <a:ext cx="942975" cy="1542415"/>
+                    </a:xfrm>
+                    <a:prstGeom prst="rect">
+                      <a:avLst/>
+                    </a:prstGeom>
+                    <a:noFill/>
+                    <a:ln>
+                      <a:noFill/>
+                    </a:ln>
+                  </pic:spPr>
+                </pic:pic>
+              </a:graphicData>
+            </a:graphic>
+          </wp:inline>
+        </w:drawing>
+      </w:r>
+    </w:p>
+    <w:p>
+      <w:pPr>
+        <w:pStyle w:val="14"/>
+        <w:rPr>
+          <w:sz w:val="18"/>
+          <w:szCs w:val="18"/>
+        </w:rPr>
+      </w:pPr>
+      <w:r>
+        <w:rPr>
+          <w:rFonts w:hint="default"/>
+          <w:i/>
+          <w:iCs/>
+          <w:sz w:val="18"/>
+          <w:szCs w:val="18"/>
+          <w:u w:val="none"/>
+          <w:lang w:val="en-US"/>
+        </w:rPr>
+        <w:t>Basic commands to get all rows and formatted all rows in collection</w:t>
+      </w:r>
+    </w:p>
+    <w:p>
+      <w:pPr>
+        <w:pStyle w:val="14"/>
+        <w:rPr>
+          <w:rFonts w:hint="default"/>
+          <w:i/>
+          <w:iCs/>
+          <w:u w:val="none"/>
+          <w:lang w:val="en-US"/>
+        </w:rPr>
+      </w:pPr>
+      <w:r>
+        <w:drawing>
+          <wp:inline distT="0" distB="0" distL="114300" distR="114300">
+            <wp:extent cx="3178175" cy="1229995"/>
+            <wp:effectExtent l="0" t="0" r="3175" b="8255"/>
+            <wp:docPr id="4" name="Picture 4"/>
+            <wp:cNvGraphicFramePr>
+              <a:graphicFrameLocks xmlns:a="http://schemas.openxmlformats.org/drawingml/2006/main" noChangeAspect="1"/>
+            </wp:cNvGraphicFramePr>
+            <a:graphic xmlns:a="http://schemas.openxmlformats.org/drawingml/2006/main">
+              <a:graphicData uri="http://schemas.openxmlformats.org/drawingml/2006/picture">
+                <pic:pic xmlns:pic="http://schemas.openxmlformats.org/drawingml/2006/picture">
+                  <pic:nvPicPr>
+                    <pic:cNvPr id="4" name="Picture 4"/>
+                    <pic:cNvPicPr>
+                      <a:picLocks noChangeAspect="1"/>
+                    </pic:cNvPicPr>
+                  </pic:nvPicPr>
+                  <pic:blipFill>
+                    <a:blip r:embed="rId8"/>
+                    <a:stretch>
+                      <a:fillRect/>
+                    </a:stretch>
+                  </pic:blipFill>
+                  <pic:spPr>
+                    <a:xfrm>
+                      <a:off x="0" y="0"/>
+                      <a:ext cx="3178175" cy="1229995"/>
+                    </a:xfrm>
+                    <a:prstGeom prst="rect">
+                      <a:avLst/>
+                    </a:prstGeom>
+                    <a:noFill/>
+                    <a:ln>
+                      <a:noFill/>
+                    </a:ln>
+                  </pic:spPr>
+                </pic:pic>
+              </a:graphicData>
+            </a:graphic>
+          </wp:inline>
+        </w:drawing>
+      </w:r>
+    </w:p>
+    <w:p>
+      <w:pPr>
+        <w:pStyle w:val="14"/>
+        <w:rPr>
+          <w:rFonts w:hint="default"/>
+          <w:sz w:val="18"/>
+          <w:szCs w:val="18"/>
+          <w:lang w:val="en-US"/>
+        </w:rPr>
+      </w:pPr>
+      <w:r>
+        <w:rPr>
+          <w:rFonts w:hint="default"/>
+          <w:i/>
+          <w:iCs/>
+          <w:sz w:val="18"/>
+          <w:szCs w:val="18"/>
+          <w:u w:val="none"/>
+          <w:lang w:val="en-US"/>
+        </w:rPr>
+        <w:t>Basic commands to sort  all formatted rows in collection in ascendant/descendant order</w:t>
+      </w:r>
+    </w:p>
+    <w:p>
+      <w:pPr>
+        <w:pStyle w:val="14"/>
+      </w:pPr>
+      <w:r>
+        <w:drawing>
+          <wp:inline distT="0" distB="0" distL="114300" distR="114300">
+            <wp:extent cx="1555115" cy="1474470"/>
+            <wp:effectExtent l="0" t="0" r="6985" b="11430"/>
+            <wp:docPr id="5" name="Picture 5"/>
+            <wp:cNvGraphicFramePr>
+              <a:graphicFrameLocks xmlns:a="http://schemas.openxmlformats.org/drawingml/2006/main" noChangeAspect="1"/>
+            </wp:cNvGraphicFramePr>
+            <a:graphic xmlns:a="http://schemas.openxmlformats.org/drawingml/2006/main">
+              <a:graphicData uri="http://schemas.openxmlformats.org/drawingml/2006/picture">
+                <pic:pic xmlns:pic="http://schemas.openxmlformats.org/drawingml/2006/picture">
+                  <pic:nvPicPr>
+                    <pic:cNvPr id="5" name="Picture 5"/>
+                    <pic:cNvPicPr>
+                      <a:picLocks noChangeAspect="1"/>
+                    </pic:cNvPicPr>
+                  </pic:nvPicPr>
+                  <pic:blipFill>
+                    <a:blip r:embed="rId9"/>
+                    <a:stretch>
+                      <a:fillRect/>
+                    </a:stretch>
+                  </pic:blipFill>
+                  <pic:spPr>
+                    <a:xfrm>
+                      <a:off x="0" y="0"/>
+                      <a:ext cx="1555115" cy="1474470"/>
+                    </a:xfrm>
+                    <a:prstGeom prst="rect">
+                      <a:avLst/>
+                    </a:prstGeom>
+                    <a:noFill/>
+                    <a:ln>
+                      <a:noFill/>
+                    </a:ln>
+                  </pic:spPr>
+                </pic:pic>
+              </a:graphicData>
+            </a:graphic>
+          </wp:inline>
+        </w:drawing>
+      </w:r>
+      <w:r>
+        <w:drawing>
+          <wp:inline distT="0" distB="0" distL="114300" distR="114300">
+            <wp:extent cx="1371600" cy="1473835"/>
+            <wp:effectExtent l="0" t="0" r="0" b="12065"/>
+            <wp:docPr id="6" name="Picture 6"/>
+            <wp:cNvGraphicFramePr>
+              <a:graphicFrameLocks xmlns:a="http://schemas.openxmlformats.org/drawingml/2006/main" noChangeAspect="1"/>
+            </wp:cNvGraphicFramePr>
+            <a:graphic xmlns:a="http://schemas.openxmlformats.org/drawingml/2006/main">
+              <a:graphicData uri="http://schemas.openxmlformats.org/drawingml/2006/picture">
+                <pic:pic xmlns:pic="http://schemas.openxmlformats.org/drawingml/2006/picture">
+                  <pic:nvPicPr>
+                    <pic:cNvPr id="6" name="Picture 6"/>
+                    <pic:cNvPicPr>
+                      <a:picLocks noChangeAspect="1"/>
+                    </pic:cNvPicPr>
+                  </pic:nvPicPr>
+                  <pic:blipFill>
+                    <a:blip r:embed="rId10"/>
+                    <a:stretch>
+                      <a:fillRect/>
+                    </a:stretch>
+                  </pic:blipFill>
+                  <pic:spPr>
+                    <a:xfrm>
+                      <a:off x="0" y="0"/>
+                      <a:ext cx="1371600" cy="1473835"/>
+                    </a:xfrm>
+                    <a:prstGeom prst="rect">
+                      <a:avLst/>
+                    </a:prstGeom>
+                    <a:noFill/>
+                    <a:ln>
+                      <a:noFill/>
+                    </a:ln>
+                  </pic:spPr>
+                </pic:pic>
+              </a:graphicData>
+            </a:graphic>
+          </wp:inline>
+        </w:drawing>
+      </w:r>
+    </w:p>
+    <w:p>
+      <w:pPr>
+        <w:pStyle w:val="14"/>
+        <w:rPr>
+          <w:sz w:val="18"/>
+          <w:szCs w:val="18"/>
+        </w:rPr>
+      </w:pPr>
+      <w:r>
+        <w:rPr>
+          <w:rFonts w:hint="default"/>
+          <w:i/>
+          <w:iCs/>
+          <w:sz w:val="18"/>
+          <w:szCs w:val="18"/>
+          <w:u w:val="none"/>
+          <w:lang w:val="en-US"/>
+        </w:rPr>
+        <w:t xml:space="preserve">Basic commands to count  rows in collection </w:t>
+      </w:r>
+    </w:p>
+    <w:p>
+      <w:pPr>
+        <w:pStyle w:val="14"/>
+      </w:pPr>
+      <w:r>
+        <w:drawing>
+          <wp:inline distT="0" distB="0" distL="114300" distR="114300">
+            <wp:extent cx="1691640" cy="422910"/>
+            <wp:effectExtent l="0" t="0" r="3810" b="15240"/>
+            <wp:docPr id="7" name="Picture 7"/>
+            <wp:cNvGraphicFramePr>
+              <a:graphicFrameLocks xmlns:a="http://schemas.openxmlformats.org/drawingml/2006/main" noChangeAspect="1"/>
+            </wp:cNvGraphicFramePr>
+            <a:graphic xmlns:a="http://schemas.openxmlformats.org/drawingml/2006/main">
+              <a:graphicData uri="http://schemas.openxmlformats.org/drawingml/2006/picture">
+                <pic:pic xmlns:pic="http://schemas.openxmlformats.org/drawingml/2006/picture">
+                  <pic:nvPicPr>
+                    <pic:cNvPr id="7" name="Picture 7"/>
+                    <pic:cNvPicPr>
+                      <a:picLocks noChangeAspect="1"/>
+                    </pic:cNvPicPr>
+                  </pic:nvPicPr>
+                  <pic:blipFill>
+                    <a:blip r:embed="rId11"/>
+                    <a:stretch>
+                      <a:fillRect/>
+                    </a:stretch>
+                  </pic:blipFill>
+                  <pic:spPr>
+                    <a:xfrm>
+                      <a:off x="0" y="0"/>
+                      <a:ext cx="1691640" cy="422910"/>
+                    </a:xfrm>
+                    <a:prstGeom prst="rect">
+                      <a:avLst/>
+                    </a:prstGeom>
+                    <a:noFill/>
+                    <a:ln>
+                      <a:noFill/>
+                    </a:ln>
+                  </pic:spPr>
+                </pic:pic>
+              </a:graphicData>
+            </a:graphic>
+          </wp:inline>
+        </w:drawing>
+      </w:r>
+    </w:p>
+    <w:p>
+      <w:pPr>
+        <w:pStyle w:val="14"/>
+        <w:rPr>
+          <w:sz w:val="18"/>
+          <w:szCs w:val="18"/>
+        </w:rPr>
+      </w:pPr>
+      <w:r>
+        <w:rPr>
+          <w:rFonts w:hint="default"/>
+          <w:i/>
+          <w:iCs/>
+          <w:sz w:val="18"/>
+          <w:szCs w:val="18"/>
+          <w:u w:val="none"/>
+          <w:lang w:val="en-US"/>
+        </w:rPr>
+        <w:t xml:space="preserve">Basic commands to find one row in collection </w:t>
+      </w:r>
+    </w:p>
+    <w:p>
+      <w:pPr>
+        <w:pStyle w:val="14"/>
+      </w:pPr>
+      <w:r>
+        <w:drawing>
+          <wp:inline distT="0" distB="0" distL="114300" distR="114300">
+            <wp:extent cx="1664335" cy="827405"/>
+            <wp:effectExtent l="0" t="0" r="12065" b="10795"/>
+            <wp:docPr id="8" name="Picture 8"/>
+            <wp:cNvGraphicFramePr>
+              <a:graphicFrameLocks xmlns:a="http://schemas.openxmlformats.org/drawingml/2006/main" noChangeAspect="1"/>
+            </wp:cNvGraphicFramePr>
+            <a:graphic xmlns:a="http://schemas.openxmlformats.org/drawingml/2006/main">
+              <a:graphicData uri="http://schemas.openxmlformats.org/drawingml/2006/picture">
+                <pic:pic xmlns:pic="http://schemas.openxmlformats.org/drawingml/2006/picture">
+                  <pic:nvPicPr>
+                    <pic:cNvPr id="8" name="Picture 8"/>
+                    <pic:cNvPicPr>
+                      <a:picLocks noChangeAspect="1"/>
+                    </pic:cNvPicPr>
+                  </pic:nvPicPr>
+                  <pic:blipFill>
+                    <a:blip r:embed="rId12"/>
+                    <a:stretch>
+                      <a:fillRect/>
+                    </a:stretch>
+                  </pic:blipFill>
+                  <pic:spPr>
+                    <a:xfrm>
+                      <a:off x="0" y="0"/>
+                      <a:ext cx="1664335" cy="827405"/>
+                    </a:xfrm>
+                    <a:prstGeom prst="rect">
+                      <a:avLst/>
+                    </a:prstGeom>
+                    <a:noFill/>
+                    <a:ln>
+                      <a:noFill/>
+                    </a:ln>
+                  </pic:spPr>
+                </pic:pic>
+              </a:graphicData>
+            </a:graphic>
+          </wp:inline>
+        </w:drawing>
+      </w:r>
+    </w:p>
+    <w:p>
+      <w:pPr>
+        <w:pStyle w:val="14"/>
+        <w:rPr>
+          <w:sz w:val="18"/>
+          <w:szCs w:val="18"/>
+        </w:rPr>
+      </w:pPr>
+      <w:r>
+        <w:rPr>
+          <w:rFonts w:hint="default"/>
+          <w:i/>
+          <w:iCs/>
+          <w:sz w:val="18"/>
+          <w:szCs w:val="18"/>
+          <w:u w:val="none"/>
+          <w:lang w:val="en-US"/>
+        </w:rPr>
+        <w:t xml:space="preserve">Basic commands to update one row in collection </w:t>
+      </w:r>
+    </w:p>
+    <w:p>
+      <w:pPr>
+        <w:pStyle w:val="14"/>
+      </w:pPr>
+      <w:r>
+        <w:drawing>
+          <wp:inline distT="0" distB="0" distL="114300" distR="114300">
+            <wp:extent cx="1587500" cy="496570"/>
+            <wp:effectExtent l="0" t="0" r="12700" b="17780"/>
+            <wp:docPr id="9" name="Picture 9"/>
+            <wp:cNvGraphicFramePr>
+              <a:graphicFrameLocks xmlns:a="http://schemas.openxmlformats.org/drawingml/2006/main" noChangeAspect="1"/>
+            </wp:cNvGraphicFramePr>
+            <a:graphic xmlns:a="http://schemas.openxmlformats.org/drawingml/2006/main">
+              <a:graphicData uri="http://schemas.openxmlformats.org/drawingml/2006/picture">
+                <pic:pic xmlns:pic="http://schemas.openxmlformats.org/drawingml/2006/picture">
+                  <pic:nvPicPr>
+                    <pic:cNvPr id="9" name="Picture 9"/>
+                    <pic:cNvPicPr>
+                      <a:picLocks noChangeAspect="1"/>
+                    </pic:cNvPicPr>
+                  </pic:nvPicPr>
+                  <pic:blipFill>
+                    <a:blip r:embed="rId13"/>
+                    <a:stretch>
+                      <a:fillRect/>
+                    </a:stretch>
+                  </pic:blipFill>
+                  <pic:spPr>
+                    <a:xfrm>
+                      <a:off x="0" y="0"/>
+                      <a:ext cx="1587500" cy="496570"/>
+                    </a:xfrm>
+                    <a:prstGeom prst="rect">
+                      <a:avLst/>
+                    </a:prstGeom>
+                    <a:noFill/>
+                    <a:ln>
+                      <a:noFill/>
+                    </a:ln>
+                  </pic:spPr>
+                </pic:pic>
+              </a:graphicData>
+            </a:graphic>
+          </wp:inline>
+        </w:drawing>
+      </w:r>
+    </w:p>
+    <w:p>
+      <w:pPr>
+        <w:pStyle w:val="14"/>
+        <w:rPr>
+          <w:sz w:val="18"/>
+          <w:szCs w:val="18"/>
+        </w:rPr>
+      </w:pPr>
+      <w:r>
+        <w:rPr>
+          <w:rFonts w:hint="default"/>
+          <w:i/>
+          <w:iCs/>
+          <w:sz w:val="18"/>
+          <w:szCs w:val="18"/>
+          <w:u w:val="none"/>
+          <w:lang w:val="en-US"/>
+        </w:rPr>
+        <w:t xml:space="preserve">Basic commands to delete one row in collection </w:t>
+      </w:r>
+    </w:p>
+    <w:p>
+      <w:pPr>
+        <w:pStyle w:val="14"/>
+      </w:pPr>
+      <w:r>
+        <w:drawing>
+          <wp:inline distT="0" distB="0" distL="114300" distR="114300">
+            <wp:extent cx="1768475" cy="259080"/>
+            <wp:effectExtent l="0" t="0" r="3175" b="7620"/>
+            <wp:docPr id="10" name="Picture 10"/>
+            <wp:cNvGraphicFramePr>
+              <a:graphicFrameLocks xmlns:a="http://schemas.openxmlformats.org/drawingml/2006/main" noChangeAspect="1"/>
+            </wp:cNvGraphicFramePr>
+            <a:graphic xmlns:a="http://schemas.openxmlformats.org/drawingml/2006/main">
+              <a:graphicData uri="http://schemas.openxmlformats.org/drawingml/2006/picture">
+                <pic:pic xmlns:pic="http://schemas.openxmlformats.org/drawingml/2006/picture">
+                  <pic:nvPicPr>
+                    <pic:cNvPr id="10" name="Picture 10"/>
+                    <pic:cNvPicPr>
+                      <a:picLocks noChangeAspect="1"/>
+                    </pic:cNvPicPr>
+                  </pic:nvPicPr>
+                  <pic:blipFill>
+                    <a:blip r:embed="rId14"/>
+                    <a:stretch>
+                      <a:fillRect/>
+                    </a:stretch>
+                  </pic:blipFill>
+                  <pic:spPr>
+                    <a:xfrm>
+                      <a:off x="0" y="0"/>
+                      <a:ext cx="1768475" cy="259080"/>
+                    </a:xfrm>
+                    <a:prstGeom prst="rect">
+                      <a:avLst/>
+                    </a:prstGeom>
+                    <a:noFill/>
+                    <a:ln>
+                      <a:noFill/>
+                    </a:ln>
+                  </pic:spPr>
+                </pic:pic>
+              </a:graphicData>
+            </a:graphic>
+          </wp:inline>
+        </w:drawing>
+      </w:r>
+    </w:p>
+    <w:p>
+      <w:pPr>
+        <w:pStyle w:val="14"/>
+        <w:rPr>
+          <w:sz w:val="18"/>
+          <w:szCs w:val="18"/>
+        </w:rPr>
+      </w:pPr>
+      <w:r>
+        <w:rPr>
+          <w:rFonts w:hint="default"/>
+          <w:i/>
+          <w:iCs/>
+          <w:sz w:val="18"/>
+          <w:szCs w:val="18"/>
+          <w:u w:val="none"/>
+          <w:lang w:val="en-US"/>
+        </w:rPr>
+        <w:t xml:space="preserve">Basic commands to add index in collection </w:t>
+      </w:r>
+    </w:p>
+    <w:p>
+      <w:pPr>
+        <w:pStyle w:val="14"/>
+      </w:pPr>
+      <w:r>
+        <w:drawing>
+          <wp:inline distT="0" distB="0" distL="114300" distR="114300">
+            <wp:extent cx="1840865" cy="594360"/>
+            <wp:effectExtent l="0" t="0" r="6985" b="15240"/>
+            <wp:docPr id="11" name="Picture 11"/>
+            <wp:cNvGraphicFramePr>
+              <a:graphicFrameLocks xmlns:a="http://schemas.openxmlformats.org/drawingml/2006/main" noChangeAspect="1"/>
+            </wp:cNvGraphicFramePr>
+            <a:graphic xmlns:a="http://schemas.openxmlformats.org/drawingml/2006/main">
+              <a:graphicData uri="http://schemas.openxmlformats.org/drawingml/2006/picture">
+                <pic:pic xmlns:pic="http://schemas.openxmlformats.org/drawingml/2006/picture">
+                  <pic:nvPicPr>
+                    <pic:cNvPr id="11" name="Picture 11"/>
+                    <pic:cNvPicPr>
+                      <a:picLocks noChangeAspect="1"/>
+                    </pic:cNvPicPr>
+                  </pic:nvPicPr>
+                  <pic:blipFill>
+                    <a:blip r:embed="rId15"/>
+                    <a:stretch>
+                      <a:fillRect/>
+                    </a:stretch>
+                  </pic:blipFill>
+                  <pic:spPr>
+                    <a:xfrm>
+                      <a:off x="0" y="0"/>
+                      <a:ext cx="1840865" cy="594360"/>
+                    </a:xfrm>
+                    <a:prstGeom prst="rect">
+                      <a:avLst/>
+                    </a:prstGeom>
+                    <a:noFill/>
+                    <a:ln>
+                      <a:noFill/>
+                    </a:ln>
+                  </pic:spPr>
+                </pic:pic>
+              </a:graphicData>
+            </a:graphic>
+          </wp:inline>
+        </w:drawing>
+      </w:r>
+    </w:p>
+    <w:p>
+      <w:pPr>
+        <w:pStyle w:val="14"/>
+        <w:rPr>
+          <w:sz w:val="18"/>
+          <w:szCs w:val="18"/>
+        </w:rPr>
+      </w:pPr>
+      <w:r>
+        <w:rPr>
+          <w:rFonts w:hint="default"/>
+          <w:i/>
+          <w:iCs/>
+          <w:sz w:val="18"/>
+          <w:szCs w:val="18"/>
+          <w:u w:val="none"/>
+          <w:lang w:val="en-US"/>
+        </w:rPr>
+        <w:t xml:space="preserve">Basic commands to search text in collection </w:t>
+      </w:r>
+    </w:p>
+    <w:p>
+      <w:pPr>
+        <w:pStyle w:val="14"/>
+      </w:pPr>
+      <w:r>
+        <w:drawing>
+          <wp:inline distT="0" distB="0" distL="114300" distR="114300">
+            <wp:extent cx="5892165" cy="419100"/>
+            <wp:effectExtent l="0" t="0" r="13335" b="0"/>
+            <wp:docPr id="12" name="Picture 12"/>
+            <wp:cNvGraphicFramePr>
+              <a:graphicFrameLocks xmlns:a="http://schemas.openxmlformats.org/drawingml/2006/main" noChangeAspect="1"/>
+            </wp:cNvGraphicFramePr>
+            <a:graphic xmlns:a="http://schemas.openxmlformats.org/drawingml/2006/main">
+              <a:graphicData uri="http://schemas.openxmlformats.org/drawingml/2006/picture">
+                <pic:pic xmlns:pic="http://schemas.openxmlformats.org/drawingml/2006/picture">
+                  <pic:nvPicPr>
+                    <pic:cNvPr id="12" name="Picture 12"/>
+                    <pic:cNvPicPr>
+                      <a:picLocks noChangeAspect="1"/>
+                    </pic:cNvPicPr>
+                  </pic:nvPicPr>
+                  <pic:blipFill>
+                    <a:blip r:embed="rId16"/>
+                    <a:stretch>
+                      <a:fillRect/>
+                    </a:stretch>
+                  </pic:blipFill>
+                  <pic:spPr>
+                    <a:xfrm>
+                      <a:off x="0" y="0"/>
+                      <a:ext cx="5892165" cy="419100"/>
+                    </a:xfrm>
+                    <a:prstGeom prst="rect">
+                      <a:avLst/>
+                    </a:prstGeom>
+                    <a:noFill/>
+                    <a:ln>
+                      <a:noFill/>
+                    </a:ln>
+                  </pic:spPr>
+                </pic:pic>
+              </a:graphicData>
+            </a:graphic>
+          </wp:inline>
+        </w:drawing>
+      </w:r>
     </w:p>
     <w:p>
       <w:pPr>
@@ -581,7 +1422,7 @@
   <w:docDefaults>
     <w:rPrDefault>
       <w:rPr>
-        <w:rFonts w:ascii="Calibri" w:hAnsi="Calibri" w:eastAsia="Times New Roman" w:cs="Calibri"/>
+        <w:rFonts w:ascii="Times New Roman" w:hAnsi="Times New Roman" w:eastAsia="SimSun" w:cs="Times New Roman"/>
       </w:rPr>
     </w:rPrDefault>
     <w:pPrDefault/>
@@ -2007,21 +2848,21 @@
 </file>
 
 <file path=customXml/item2.xml><?xml version="1.0" encoding="utf-8"?>
+<?mso-contentType ?>
+<FormTemplates xmlns="http://schemas.microsoft.com/sharepoint/v3/contenttype/forms">
+  <Display>DocumentLibraryForm</Display>
+  <Edit>DocumentLibraryForm</Edit>
+  <New>DocumentLibraryForm</New>
+</FormTemplates>
+</file>
+
+<file path=customXml/item3.xml><?xml version="1.0" encoding="utf-8"?>
 <p:properties xmlns:p="http://schemas.microsoft.com/office/2006/metadata/properties" xmlns:xsi="http://www.w3.org/2001/XMLSchema-instance" xmlns:pc="http://schemas.microsoft.com/office/infopath/2007/PartnerControls">
   <documentManagement>
     <PublishingExpirationDate xmlns="http://schemas.microsoft.com/sharepoint/v3" xsi:nil="true"/>
     <PublishingStartDate xmlns="http://schemas.microsoft.com/sharepoint/v3" xsi:nil="true"/>
   </documentManagement>
 </p:properties>
-</file>
-
-<file path=customXml/item3.xml><?xml version="1.0" encoding="utf-8"?>
-<?mso-contentType ?>
-<FormTemplates xmlns="http://schemas.microsoft.com/sharepoint/v3/contenttype/forms">
-  <Display>DocumentLibraryForm</Display>
-  <Edit>DocumentLibraryForm</Edit>
-  <New>DocumentLibraryForm</New>
-</FormTemplates>
 </file>
 
 <file path=customXml/item4.xml><?xml version="1.0" encoding="utf-8"?>
@@ -2099,13 +2940,13 @@
 </file>
 
 <file path=customXml/itemProps2.xml><?xml version="1.0" encoding="utf-8"?>
-<ds:datastoreItem xmlns:ds="http://schemas.openxmlformats.org/officeDocument/2006/customXml" ds:itemID="{FA8F0064-303C-446D-896E-46EEB9A79DC3}">
+<ds:datastoreItem xmlns:ds="http://schemas.openxmlformats.org/officeDocument/2006/customXml" ds:itemID="{13FBD2FA-5696-460D-A278-9A302A0F72AE}">
   <ds:schemaRefs/>
 </ds:datastoreItem>
 </file>
 
 <file path=customXml/itemProps3.xml><?xml version="1.0" encoding="utf-8"?>
-<ds:datastoreItem xmlns:ds="http://schemas.openxmlformats.org/officeDocument/2006/customXml" ds:itemID="{13FBD2FA-5696-460D-A278-9A302A0F72AE}">
+<ds:datastoreItem xmlns:ds="http://schemas.openxmlformats.org/officeDocument/2006/customXml" ds:itemID="{FA8F0064-303C-446D-896E-46EEB9A79DC3}">
   <ds:schemaRefs/>
 </ds:datastoreItem>
 </file>

</xml_diff>

<commit_message>
ExpressJS completed, added README.md and updated learning diary
</commit_message>
<xml_diff>
--- a/LUT_FullStack_learning_diary.docx
+++ b/LUT_FullStack_learning_diary.docx
@@ -481,8 +481,6 @@
         </w:rPr>
         <w:t>-Understand how to work with MongoDB Compass graphical interface and MongoDB Atlas.</w:t>
       </w:r>
-      <w:bookmarkStart w:id="0" w:name="_GoBack"/>
-      <w:bookmarkEnd w:id="0"/>
     </w:p>
     <w:p>
       <w:pPr>
@@ -1230,6 +1228,218 @@
           </wp:inline>
         </w:drawing>
       </w:r>
+    </w:p>
+    <w:p>
+      <w:pPr>
+        <w:pStyle w:val="14"/>
+        <w:rPr>
+          <w:rFonts w:hint="default"/>
+          <w:b/>
+          <w:bCs/>
+          <w:i/>
+          <w:iCs/>
+          <w:lang w:val="en-US"/>
+        </w:rPr>
+      </w:pPr>
+      <w:r>
+        <w:rPr>
+          <w:rFonts w:hint="default"/>
+          <w:b/>
+          <w:bCs/>
+          <w:i/>
+          <w:iCs/>
+          <w:lang w:val="en-US"/>
+        </w:rPr>
+        <w:t xml:space="preserve">EXPRESSJS: </w:t>
+      </w:r>
+    </w:p>
+    <w:p>
+      <w:pPr>
+        <w:pStyle w:val="14"/>
+        <w:rPr>
+          <w:rFonts w:hint="default"/>
+          <w:sz w:val="22"/>
+          <w:szCs w:val="22"/>
+          <w:u w:val="single"/>
+          <w:lang w:val="en-US"/>
+        </w:rPr>
+      </w:pPr>
+      <w:r>
+        <w:rPr>
+          <w:rFonts w:hint="default"/>
+          <w:sz w:val="22"/>
+          <w:szCs w:val="22"/>
+          <w:u w:val="single"/>
+          <w:lang w:val="en-US"/>
+        </w:rPr>
+        <w:t>What I learned:</w:t>
+      </w:r>
+    </w:p>
+    <w:p>
+      <w:pPr>
+        <w:pStyle w:val="14"/>
+        <w:ind w:firstLine="240"/>
+        <w:rPr>
+          <w:rFonts w:hint="default"/>
+          <w:sz w:val="20"/>
+          <w:szCs w:val="20"/>
+          <w:lang w:val="en-US"/>
+        </w:rPr>
+      </w:pPr>
+      <w:r>
+        <w:rPr>
+          <w:rFonts w:hint="default"/>
+          <w:sz w:val="20"/>
+          <w:szCs w:val="20"/>
+          <w:lang w:val="en-US"/>
+        </w:rPr>
+        <w:t>-Knowledge about the defination and the advantages of ExpressJS.</w:t>
+      </w:r>
+    </w:p>
+    <w:p>
+      <w:pPr>
+        <w:pStyle w:val="14"/>
+        <w:ind w:firstLine="240"/>
+        <w:rPr>
+          <w:rFonts w:hint="default"/>
+          <w:sz w:val="20"/>
+          <w:szCs w:val="20"/>
+          <w:lang w:val="en-US"/>
+        </w:rPr>
+      </w:pPr>
+      <w:r>
+        <w:rPr>
+          <w:rFonts w:hint="default"/>
+          <w:sz w:val="20"/>
+          <w:szCs w:val="20"/>
+          <w:lang w:val="en-US"/>
+        </w:rPr>
+        <w:t>-Download and use Postman which is an HTTP client to make requests(GET, POST, PUT, DELETE) to server</w:t>
+      </w:r>
+    </w:p>
+    <w:p>
+      <w:pPr>
+        <w:pStyle w:val="14"/>
+        <w:ind w:firstLine="240"/>
+        <w:rPr>
+          <w:rFonts w:hint="default"/>
+          <w:sz w:val="20"/>
+          <w:szCs w:val="20"/>
+          <w:lang w:val="en-US"/>
+        </w:rPr>
+      </w:pPr>
+      <w:r>
+        <w:rPr>
+          <w:rFonts w:hint="default"/>
+          <w:sz w:val="20"/>
+          <w:szCs w:val="20"/>
+          <w:lang w:val="en-US"/>
+        </w:rPr>
+        <w:t>-Know about middlewares and how to handle them</w:t>
+      </w:r>
+    </w:p>
+    <w:p>
+      <w:pPr>
+        <w:pStyle w:val="14"/>
+        <w:ind w:firstLine="240"/>
+        <w:rPr>
+          <w:rFonts w:hint="default"/>
+          <w:sz w:val="20"/>
+          <w:szCs w:val="20"/>
+          <w:lang w:val="en-US"/>
+        </w:rPr>
+      </w:pPr>
+      <w:r>
+        <w:rPr>
+          <w:rFonts w:hint="default"/>
+          <w:sz w:val="20"/>
+          <w:szCs w:val="20"/>
+          <w:lang w:val="en-US"/>
+        </w:rPr>
+        <w:t>-Understand how to render static folder in ExpressJS</w:t>
+      </w:r>
+    </w:p>
+    <w:p>
+      <w:pPr>
+        <w:pStyle w:val="14"/>
+        <w:ind w:firstLine="240"/>
+        <w:rPr>
+          <w:rFonts w:hint="default"/>
+          <w:sz w:val="20"/>
+          <w:szCs w:val="20"/>
+          <w:lang w:val="en-US"/>
+        </w:rPr>
+      </w:pPr>
+      <w:r>
+        <w:rPr>
+          <w:rFonts w:hint="default"/>
+          <w:sz w:val="20"/>
+          <w:szCs w:val="20"/>
+          <w:lang w:val="en-US"/>
+        </w:rPr>
+        <w:t>-Know how to get all, get one, create, update, delete member in ExpressJS</w:t>
+      </w:r>
+    </w:p>
+    <w:p>
+      <w:pPr>
+        <w:pStyle w:val="14"/>
+        <w:ind w:firstLine="240"/>
+        <w:rPr>
+          <w:rFonts w:hint="default"/>
+          <w:sz w:val="20"/>
+          <w:szCs w:val="20"/>
+          <w:lang w:val="en-US"/>
+        </w:rPr>
+      </w:pPr>
+      <w:r>
+        <w:rPr>
+          <w:rFonts w:hint="default"/>
+          <w:sz w:val="20"/>
+          <w:szCs w:val="20"/>
+          <w:lang w:val="en-US"/>
+        </w:rPr>
+        <w:t>-Understand the method to render templates using express-handlebars</w:t>
+      </w:r>
+    </w:p>
+    <w:p>
+      <w:pPr>
+        <w:pStyle w:val="14"/>
+        <w:ind w:firstLine="240"/>
+        <w:rPr>
+          <w:rFonts w:hint="default"/>
+          <w:sz w:val="20"/>
+          <w:szCs w:val="20"/>
+          <w:lang w:val="en-US"/>
+        </w:rPr>
+      </w:pPr>
+      <w:r>
+        <w:rPr>
+          <w:rFonts w:hint="default"/>
+          <w:sz w:val="20"/>
+          <w:szCs w:val="20"/>
+          <w:lang w:val="en-US"/>
+        </w:rPr>
+        <w:t>-In the future, I have to learn how to send JSON web tokens to authenticate</w:t>
+      </w:r>
+      <w:bookmarkStart w:id="0" w:name="_GoBack"/>
+      <w:bookmarkEnd w:id="0"/>
+    </w:p>
+    <w:p>
+      <w:pPr>
+        <w:pStyle w:val="14"/>
+        <w:rPr>
+          <w:rFonts w:hint="default"/>
+          <w:sz w:val="22"/>
+          <w:szCs w:val="22"/>
+          <w:u w:val="single"/>
+          <w:lang w:val="en-US"/>
+        </w:rPr>
+      </w:pPr>
+    </w:p>
+    <w:p>
+      <w:pPr>
+        <w:pStyle w:val="14"/>
+      </w:pPr>
     </w:p>
     <w:p>
       <w:pPr>

</xml_diff>

<commit_message>
angular completed, updated README.md and learning diary file
</commit_message>
<xml_diff>
--- a/LUT_FullStack_learning_diary.docx
+++ b/LUT_FullStack_learning_diary.docx
@@ -1421,8 +1421,42 @@
         </w:rPr>
         <w:t>-In the future, I have to learn how to send JSON web tokens to authenticate</w:t>
       </w:r>
-      <w:bookmarkStart w:id="0" w:name="_GoBack"/>
-      <w:bookmarkEnd w:id="0"/>
+    </w:p>
+    <w:p>
+      <w:pPr>
+        <w:pStyle w:val="14"/>
+        <w:ind w:firstLine="240"/>
+        <w:rPr>
+          <w:rFonts w:hint="default"/>
+          <w:sz w:val="20"/>
+          <w:szCs w:val="20"/>
+          <w:lang w:val="en-US"/>
+        </w:rPr>
+      </w:pPr>
+    </w:p>
+    <w:p>
+      <w:pPr>
+        <w:pStyle w:val="14"/>
+        <w:rPr>
+          <w:rFonts w:hint="default"/>
+          <w:b/>
+          <w:bCs/>
+          <w:i/>
+          <w:iCs/>
+          <w:lang w:val="en-US"/>
+        </w:rPr>
+      </w:pPr>
+      <w:r>
+        <w:rPr>
+          <w:rFonts w:hint="default"/>
+          <w:b/>
+          <w:bCs/>
+          <w:i/>
+          <w:iCs/>
+          <w:lang w:val="en-US"/>
+        </w:rPr>
+        <w:t xml:space="preserve">ANGULAR: </w:t>
+      </w:r>
     </w:p>
     <w:p>
       <w:pPr>
@@ -1435,19 +1469,239 @@
           <w:lang w:val="en-US"/>
         </w:rPr>
       </w:pPr>
-    </w:p>
-    <w:p>
-      <w:pPr>
-        <w:pStyle w:val="14"/>
-      </w:pPr>
-    </w:p>
-    <w:p>
-      <w:pPr>
-        <w:pStyle w:val="14"/>
-        <w:rPr>
-          <w:lang w:val="en-US"/>
-        </w:rPr>
-      </w:pPr>
+      <w:r>
+        <w:rPr>
+          <w:rFonts w:hint="default"/>
+          <w:sz w:val="22"/>
+          <w:szCs w:val="22"/>
+          <w:u w:val="single"/>
+          <w:lang w:val="en-US"/>
+        </w:rPr>
+        <w:t>What I learned:</w:t>
+      </w:r>
+    </w:p>
+    <w:p>
+      <w:pPr>
+        <w:pStyle w:val="14"/>
+        <w:ind w:firstLine="0" w:firstLineChars="0"/>
+        <w:rPr>
+          <w:rFonts w:hint="default"/>
+          <w:sz w:val="20"/>
+          <w:szCs w:val="20"/>
+          <w:lang w:val="en-US"/>
+        </w:rPr>
+      </w:pPr>
+      <w:r>
+        <w:rPr>
+          <w:rFonts w:hint="default"/>
+          <w:sz w:val="20"/>
+          <w:szCs w:val="20"/>
+          <w:lang w:val="en-US"/>
+        </w:rPr>
+        <w:t>-Understand the Angular fundamentals as well as know the structure of an Angular project</w:t>
+      </w:r>
+    </w:p>
+    <w:p>
+      <w:pPr>
+        <w:pStyle w:val="14"/>
+        <w:rPr>
+          <w:rFonts w:hint="default"/>
+          <w:sz w:val="20"/>
+          <w:szCs w:val="20"/>
+          <w:lang w:val="en-US"/>
+        </w:rPr>
+      </w:pPr>
+      <w:r>
+        <w:rPr>
+          <w:rFonts w:hint="default"/>
+          <w:sz w:val="20"/>
+          <w:szCs w:val="20"/>
+          <w:lang w:val="en-US"/>
+        </w:rPr>
+        <w:t>-Know how to use CLI to create components and services</w:t>
+      </w:r>
+    </w:p>
+    <w:p>
+      <w:pPr>
+        <w:pStyle w:val="14"/>
+        <w:rPr>
+          <w:rFonts w:hint="default"/>
+          <w:sz w:val="20"/>
+          <w:szCs w:val="20"/>
+          <w:lang w:val="en-US"/>
+        </w:rPr>
+      </w:pPr>
+      <w:r>
+        <w:rPr>
+          <w:rFonts w:hint="default"/>
+          <w:sz w:val="20"/>
+          <w:szCs w:val="20"/>
+          <w:lang w:val="en-US"/>
+        </w:rPr>
+        <w:t>-I am working with React so when move to Angular framework, the logic is not different but the syntax is tricky for me to remember and understand</w:t>
+      </w:r>
+    </w:p>
+    <w:p>
+      <w:pPr>
+        <w:pStyle w:val="14"/>
+        <w:rPr>
+          <w:rFonts w:hint="default"/>
+          <w:sz w:val="20"/>
+          <w:szCs w:val="20"/>
+          <w:lang w:val="en-US"/>
+        </w:rPr>
+      </w:pPr>
+      <w:r>
+        <w:rPr>
+          <w:rFonts w:hint="default"/>
+          <w:sz w:val="20"/>
+          <w:szCs w:val="20"/>
+          <w:lang w:val="en-US"/>
+        </w:rPr>
+        <w:t>-Using two-way data binding with the ngModel directive</w:t>
+      </w:r>
+    </w:p>
+    <w:p>
+      <w:pPr>
+        <w:pStyle w:val="14"/>
+        <w:rPr>
+          <w:rFonts w:hint="default"/>
+          <w:sz w:val="20"/>
+          <w:szCs w:val="20"/>
+          <w:lang w:val="en-US"/>
+        </w:rPr>
+      </w:pPr>
+      <w:r>
+        <w:rPr>
+          <w:rFonts w:hint="default"/>
+          <w:sz w:val="20"/>
+          <w:szCs w:val="20"/>
+          <w:lang w:val="en-US"/>
+        </w:rPr>
+        <w:t>-Know some condition syntax in Angular: *ngFor, *ngIf…</w:t>
+      </w:r>
+    </w:p>
+    <w:p>
+      <w:pPr>
+        <w:pStyle w:val="14"/>
+        <w:rPr>
+          <w:rFonts w:hint="default"/>
+          <w:sz w:val="20"/>
+          <w:szCs w:val="20"/>
+          <w:lang w:val="en-US"/>
+        </w:rPr>
+      </w:pPr>
+      <w:r>
+        <w:rPr>
+          <w:rFonts w:hint="default"/>
+          <w:sz w:val="20"/>
+          <w:szCs w:val="20"/>
+          <w:lang w:val="en-US"/>
+        </w:rPr>
+        <w:t xml:space="preserve">-Know lifecycle hook: ngOnInit </w:t>
+      </w:r>
+    </w:p>
+    <w:p>
+      <w:pPr>
+        <w:pStyle w:val="14"/>
+        <w:rPr>
+          <w:rFonts w:hint="default"/>
+          <w:sz w:val="20"/>
+          <w:szCs w:val="20"/>
+          <w:lang w:val="en-US"/>
+        </w:rPr>
+      </w:pPr>
+      <w:r>
+        <w:rPr>
+          <w:rFonts w:hint="default"/>
+          <w:sz w:val="20"/>
+          <w:szCs w:val="20"/>
+          <w:lang w:val="en-US"/>
+        </w:rPr>
+        <w:t>-Know how to defined routes, a redirect route, and a parameterized route.</w:t>
+      </w:r>
+    </w:p>
+    <w:p>
+      <w:pPr>
+        <w:pStyle w:val="14"/>
+        <w:rPr>
+          <w:rFonts w:hint="default"/>
+          <w:sz w:val="20"/>
+          <w:szCs w:val="20"/>
+          <w:lang w:val="en-US"/>
+        </w:rPr>
+      </w:pPr>
+      <w:r>
+        <w:rPr>
+          <w:rFonts w:hint="default"/>
+          <w:sz w:val="20"/>
+          <w:szCs w:val="20"/>
+          <w:lang w:val="en-US"/>
+        </w:rPr>
+        <w:t>-Know how to share a service among multiple components</w:t>
+      </w:r>
+    </w:p>
+    <w:p>
+      <w:pPr>
+        <w:pStyle w:val="14"/>
+        <w:rPr>
+          <w:rFonts w:hint="default"/>
+          <w:sz w:val="20"/>
+          <w:szCs w:val="20"/>
+          <w:lang w:val="en-US"/>
+        </w:rPr>
+      </w:pPr>
+      <w:r>
+        <w:rPr>
+          <w:rFonts w:hint="default"/>
+          <w:sz w:val="20"/>
+          <w:szCs w:val="20"/>
+          <w:lang w:val="en-US"/>
+        </w:rPr>
+        <w:t>-Use HTTP and add post, put, delete, get method to a service</w:t>
+      </w:r>
+    </w:p>
+    <w:p>
+      <w:pPr>
+        <w:pStyle w:val="14"/>
+        <w:rPr>
+          <w:rFonts w:hint="default"/>
+          <w:sz w:val="20"/>
+          <w:szCs w:val="20"/>
+          <w:lang w:val="en-US"/>
+        </w:rPr>
+      </w:pPr>
+      <w:r>
+        <w:rPr>
+          <w:rFonts w:hint="default"/>
+          <w:sz w:val="20"/>
+          <w:szCs w:val="20"/>
+          <w:lang w:val="en-US"/>
+        </w:rPr>
+        <w:t>-Learn how to use observables</w:t>
+      </w:r>
+    </w:p>
+    <w:p>
+      <w:pPr>
+        <w:pStyle w:val="14"/>
+        <w:rPr>
+          <w:rFonts w:hint="default"/>
+          <w:sz w:val="20"/>
+          <w:szCs w:val="20"/>
+          <w:lang w:val="en-US"/>
+        </w:rPr>
+      </w:pPr>
+      <w:r>
+        <w:rPr>
+          <w:rFonts w:hint="default"/>
+          <w:sz w:val="20"/>
+          <w:szCs w:val="20"/>
+          <w:lang w:val="en-US"/>
+        </w:rPr>
+        <w:t>-Angular is more difficult for me because of its syntax and the flow of code. I need to spend more time on researching about this framework.</w:t>
+      </w:r>
+      <w:bookmarkStart w:id="0" w:name="_GoBack"/>
+      <w:bookmarkEnd w:id="0"/>
     </w:p>
     <w:sectPr>
       <w:headerReference r:id="rId3" w:type="default"/>
@@ -3058,24 +3312,6 @@
 </file>
 
 <file path=customXml/item2.xml><?xml version="1.0" encoding="utf-8"?>
-<?mso-contentType ?>
-<FormTemplates xmlns="http://schemas.microsoft.com/sharepoint/v3/contenttype/forms">
-  <Display>DocumentLibraryForm</Display>
-  <Edit>DocumentLibraryForm</Edit>
-  <New>DocumentLibraryForm</New>
-</FormTemplates>
-</file>
-
-<file path=customXml/item3.xml><?xml version="1.0" encoding="utf-8"?>
-<p:properties xmlns:p="http://schemas.microsoft.com/office/2006/metadata/properties" xmlns:xsi="http://www.w3.org/2001/XMLSchema-instance" xmlns:pc="http://schemas.microsoft.com/office/infopath/2007/PartnerControls">
-  <documentManagement>
-    <PublishingExpirationDate xmlns="http://schemas.microsoft.com/sharepoint/v3" xsi:nil="true"/>
-    <PublishingStartDate xmlns="http://schemas.microsoft.com/sharepoint/v3" xsi:nil="true"/>
-  </documentManagement>
-</p:properties>
-</file>
-
-<file path=customXml/item4.xml><?xml version="1.0" encoding="utf-8"?>
 <ct:contentTypeSchema xmlns:ct="http://schemas.microsoft.com/office/2006/metadata/contentType" xmlns:ma="http://schemas.microsoft.com/office/2006/metadata/properties/metaAttributes" ct:_="" ma:_="" ma:contentTypeName="Asiakirja" ma:contentTypeID="0x01010017418C401CCB2042A3A99A19F43F356D" ma:contentTypeVersion="1" ma:contentTypeDescription="Luo uusi asiakirja." ma:contentTypeScope="" ma:versionID="f4b075d3ca74a5dbaed73e767a156aa0">
   <xsd:schema xmlns:xsd="http://www.w3.org/2001/XMLSchema" xmlns:p="http://schemas.microsoft.com/office/2006/metadata/properties" xmlns:ns1="http://schemas.microsoft.com/sharepoint/v3" targetNamespace="http://schemas.microsoft.com/office/2006/metadata/properties" ma:root="true" ma:fieldsID="4340a008e99365d80b71206bae222996" ns1:_="">
     <xsd:import namespace="http://schemas.microsoft.com/sharepoint/v3"/>
@@ -3141,6 +3377,24 @@
 </ct:contentTypeSchema>
 </file>
 
+<file path=customXml/item3.xml><?xml version="1.0" encoding="utf-8"?>
+<p:properties xmlns:p="http://schemas.microsoft.com/office/2006/metadata/properties" xmlns:xsi="http://www.w3.org/2001/XMLSchema-instance" xmlns:pc="http://schemas.microsoft.com/office/infopath/2007/PartnerControls">
+  <documentManagement>
+    <PublishingExpirationDate xmlns="http://schemas.microsoft.com/sharepoint/v3" xsi:nil="true"/>
+    <PublishingStartDate xmlns="http://schemas.microsoft.com/sharepoint/v3" xsi:nil="true"/>
+  </documentManagement>
+</p:properties>
+</file>
+
+<file path=customXml/item4.xml><?xml version="1.0" encoding="utf-8"?>
+<?mso-contentType ?>
+<FormTemplates xmlns="http://schemas.microsoft.com/sharepoint/v3/contenttype/forms">
+  <Display>DocumentLibraryForm</Display>
+  <Edit>DocumentLibraryForm</Edit>
+  <New>DocumentLibraryForm</New>
+</FormTemplates>
+</file>
+
 <file path=customXml/itemProps1.xml><?xml version="1.0" encoding="utf-8"?>
 <ds:datastoreItem xmlns:ds="http://schemas.openxmlformats.org/officeDocument/2006/customXml" ds:itemID="{B1977F7D-205B-4081-913C-38D41E755F92}">
   <ds:schemaRefs>
@@ -3150,7 +3404,7 @@
 </file>
 
 <file path=customXml/itemProps2.xml><?xml version="1.0" encoding="utf-8"?>
-<ds:datastoreItem xmlns:ds="http://schemas.openxmlformats.org/officeDocument/2006/customXml" ds:itemID="{13FBD2FA-5696-460D-A278-9A302A0F72AE}">
+<ds:datastoreItem xmlns:ds="http://schemas.openxmlformats.org/officeDocument/2006/customXml" ds:itemID="{B9A87442-5A7B-46FD-BD28-170CE9B7256F}">
   <ds:schemaRefs/>
 </ds:datastoreItem>
 </file>
@@ -3162,7 +3416,7 @@
 </file>
 
 <file path=customXml/itemProps4.xml><?xml version="1.0" encoding="utf-8"?>
-<ds:datastoreItem xmlns:ds="http://schemas.openxmlformats.org/officeDocument/2006/customXml" ds:itemID="{B9A87442-5A7B-46FD-BD28-170CE9B7256F}">
+<ds:datastoreItem xmlns:ds="http://schemas.openxmlformats.org/officeDocument/2006/customXml" ds:itemID="{13FBD2FA-5696-460D-A278-9A302A0F72AE}">
   <ds:schemaRefs/>
 </ds:datastoreItem>
 </file>
</xml_diff>

<commit_message>
backend for CourseWork finnished
</commit_message>
<xml_diff>
--- a/LUT_FullStack_learning_diary.docx
+++ b/LUT_FullStack_learning_diary.docx
@@ -1699,6 +1699,60 @@
           <w:lang w:val="en-US"/>
         </w:rPr>
         <w:t>-Angular is more difficult for me because of its syntax and the flow of code. I need to spend more time on researching about this framework.</w:t>
+      </w:r>
+    </w:p>
+    <w:p>
+      <w:pPr>
+        <w:pStyle w:val="14"/>
+        <w:rPr>
+          <w:rFonts w:hint="default"/>
+          <w:sz w:val="20"/>
+          <w:szCs w:val="20"/>
+          <w:lang w:val="en-US"/>
+        </w:rPr>
+      </w:pPr>
+      <w:r>
+        <w:drawing>
+          <wp:inline distT="0" distB="0" distL="114300" distR="114300">
+            <wp:extent cx="5572125" cy="3004820"/>
+            <wp:effectExtent l="0" t="0" r="9525" b="5080"/>
+            <wp:docPr id="1" name="Picture 1"/>
+            <wp:cNvGraphicFramePr>
+              <a:graphicFrameLocks xmlns:a="http://schemas.openxmlformats.org/drawingml/2006/main" noChangeAspect="1"/>
+            </wp:cNvGraphicFramePr>
+            <a:graphic xmlns:a="http://schemas.openxmlformats.org/drawingml/2006/main">
+              <a:graphicData uri="http://schemas.openxmlformats.org/drawingml/2006/picture">
+                <pic:pic xmlns:pic="http://schemas.openxmlformats.org/drawingml/2006/picture">
+                  <pic:nvPicPr>
+                    <pic:cNvPr id="1" name="Picture 1"/>
+                    <pic:cNvPicPr>
+                      <a:picLocks noChangeAspect="1"/>
+                    </pic:cNvPicPr>
+                  </pic:nvPicPr>
+                  <pic:blipFill>
+                    <a:blip r:embed="rId17"/>
+                    <a:stretch>
+                      <a:fillRect/>
+                    </a:stretch>
+                  </pic:blipFill>
+                  <pic:spPr>
+                    <a:xfrm>
+                      <a:off x="0" y="0"/>
+                      <a:ext cx="5572125" cy="3004820"/>
+                    </a:xfrm>
+                    <a:prstGeom prst="rect">
+                      <a:avLst/>
+                    </a:prstGeom>
+                    <a:noFill/>
+                    <a:ln>
+                      <a:noFill/>
+                    </a:ln>
+                  </pic:spPr>
+                </pic:pic>
+              </a:graphicData>
+            </a:graphic>
+          </wp:inline>
+        </w:drawing>
       </w:r>
       <w:bookmarkStart w:id="0" w:name="_GoBack"/>
       <w:bookmarkEnd w:id="0"/>
@@ -3312,6 +3366,24 @@
 </file>
 
 <file path=customXml/item2.xml><?xml version="1.0" encoding="utf-8"?>
+<?mso-contentType ?>
+<FormTemplates xmlns="http://schemas.microsoft.com/sharepoint/v3/contenttype/forms">
+  <Display>DocumentLibraryForm</Display>
+  <Edit>DocumentLibraryForm</Edit>
+  <New>DocumentLibraryForm</New>
+</FormTemplates>
+</file>
+
+<file path=customXml/item3.xml><?xml version="1.0" encoding="utf-8"?>
+<p:properties xmlns:p="http://schemas.microsoft.com/office/2006/metadata/properties" xmlns:xsi="http://www.w3.org/2001/XMLSchema-instance" xmlns:pc="http://schemas.microsoft.com/office/infopath/2007/PartnerControls">
+  <documentManagement>
+    <PublishingExpirationDate xmlns="http://schemas.microsoft.com/sharepoint/v3" xsi:nil="true"/>
+    <PublishingStartDate xmlns="http://schemas.microsoft.com/sharepoint/v3" xsi:nil="true"/>
+  </documentManagement>
+</p:properties>
+</file>
+
+<file path=customXml/item4.xml><?xml version="1.0" encoding="utf-8"?>
 <ct:contentTypeSchema xmlns:ct="http://schemas.microsoft.com/office/2006/metadata/contentType" xmlns:ma="http://schemas.microsoft.com/office/2006/metadata/properties/metaAttributes" ct:_="" ma:_="" ma:contentTypeName="Asiakirja" ma:contentTypeID="0x01010017418C401CCB2042A3A99A19F43F356D" ma:contentTypeVersion="1" ma:contentTypeDescription="Luo uusi asiakirja." ma:contentTypeScope="" ma:versionID="f4b075d3ca74a5dbaed73e767a156aa0">
   <xsd:schema xmlns:xsd="http://www.w3.org/2001/XMLSchema" xmlns:p="http://schemas.microsoft.com/office/2006/metadata/properties" xmlns:ns1="http://schemas.microsoft.com/sharepoint/v3" targetNamespace="http://schemas.microsoft.com/office/2006/metadata/properties" ma:root="true" ma:fieldsID="4340a008e99365d80b71206bae222996" ns1:_="">
     <xsd:import namespace="http://schemas.microsoft.com/sharepoint/v3"/>
@@ -3377,24 +3449,6 @@
 </ct:contentTypeSchema>
 </file>
 
-<file path=customXml/item3.xml><?xml version="1.0" encoding="utf-8"?>
-<p:properties xmlns:p="http://schemas.microsoft.com/office/2006/metadata/properties" xmlns:xsi="http://www.w3.org/2001/XMLSchema-instance" xmlns:pc="http://schemas.microsoft.com/office/infopath/2007/PartnerControls">
-  <documentManagement>
-    <PublishingExpirationDate xmlns="http://schemas.microsoft.com/sharepoint/v3" xsi:nil="true"/>
-    <PublishingStartDate xmlns="http://schemas.microsoft.com/sharepoint/v3" xsi:nil="true"/>
-  </documentManagement>
-</p:properties>
-</file>
-
-<file path=customXml/item4.xml><?xml version="1.0" encoding="utf-8"?>
-<?mso-contentType ?>
-<FormTemplates xmlns="http://schemas.microsoft.com/sharepoint/v3/contenttype/forms">
-  <Display>DocumentLibraryForm</Display>
-  <Edit>DocumentLibraryForm</Edit>
-  <New>DocumentLibraryForm</New>
-</FormTemplates>
-</file>
-
 <file path=customXml/itemProps1.xml><?xml version="1.0" encoding="utf-8"?>
 <ds:datastoreItem xmlns:ds="http://schemas.openxmlformats.org/officeDocument/2006/customXml" ds:itemID="{B1977F7D-205B-4081-913C-38D41E755F92}">
   <ds:schemaRefs>
@@ -3404,7 +3458,7 @@
 </file>
 
 <file path=customXml/itemProps2.xml><?xml version="1.0" encoding="utf-8"?>
-<ds:datastoreItem xmlns:ds="http://schemas.openxmlformats.org/officeDocument/2006/customXml" ds:itemID="{B9A87442-5A7B-46FD-BD28-170CE9B7256F}">
+<ds:datastoreItem xmlns:ds="http://schemas.openxmlformats.org/officeDocument/2006/customXml" ds:itemID="{13FBD2FA-5696-460D-A278-9A302A0F72AE}">
   <ds:schemaRefs/>
 </ds:datastoreItem>
 </file>
@@ -3416,7 +3470,7 @@
 </file>
 
 <file path=customXml/itemProps4.xml><?xml version="1.0" encoding="utf-8"?>
-<ds:datastoreItem xmlns:ds="http://schemas.openxmlformats.org/officeDocument/2006/customXml" ds:itemID="{13FBD2FA-5696-460D-A278-9A302A0F72AE}">
+<ds:datastoreItem xmlns:ds="http://schemas.openxmlformats.org/officeDocument/2006/customXml" ds:itemID="{B9A87442-5A7B-46FD-BD28-170CE9B7256F}">
   <ds:schemaRefs/>
 </ds:datastoreItem>
 </file>
</xml_diff>

<commit_message>
updated README.md and learning diary for Coursework
</commit_message>
<xml_diff>
--- a/LUT_FullStack_learning_diary.docx
+++ b/LUT_FullStack_learning_diary.docx
@@ -1278,7 +1278,7 @@
     <w:p>
       <w:pPr>
         <w:pStyle w:val="14"/>
-        <w:ind w:firstLine="240"/>
+        <w:ind w:firstLine="0" w:firstLineChars="0"/>
         <w:rPr>
           <w:rFonts w:hint="default"/>
           <w:sz w:val="20"/>
@@ -1299,7 +1299,7 @@
     <w:p>
       <w:pPr>
         <w:pStyle w:val="14"/>
-        <w:ind w:firstLine="240"/>
+        <w:ind w:firstLine="0" w:firstLineChars="0"/>
         <w:rPr>
           <w:rFonts w:hint="default"/>
           <w:sz w:val="20"/>
@@ -1320,7 +1320,7 @@
     <w:p>
       <w:pPr>
         <w:pStyle w:val="14"/>
-        <w:ind w:firstLine="240"/>
+        <w:ind w:firstLine="0" w:firstLineChars="0"/>
         <w:rPr>
           <w:rFonts w:hint="default"/>
           <w:sz w:val="20"/>
@@ -1341,7 +1341,7 @@
     <w:p>
       <w:pPr>
         <w:pStyle w:val="14"/>
-        <w:ind w:firstLine="240"/>
+        <w:ind w:firstLine="0" w:firstLineChars="0"/>
         <w:rPr>
           <w:rFonts w:hint="default"/>
           <w:sz w:val="20"/>
@@ -1362,7 +1362,7 @@
     <w:p>
       <w:pPr>
         <w:pStyle w:val="14"/>
-        <w:ind w:firstLine="240"/>
+        <w:ind w:firstLine="0" w:firstLineChars="0"/>
         <w:rPr>
           <w:rFonts w:hint="default"/>
           <w:sz w:val="20"/>
@@ -1383,7 +1383,7 @@
     <w:p>
       <w:pPr>
         <w:pStyle w:val="14"/>
-        <w:ind w:firstLine="240"/>
+        <w:ind w:firstLine="0" w:firstLineChars="0"/>
         <w:rPr>
           <w:rFonts w:hint="default"/>
           <w:sz w:val="20"/>
@@ -1404,7 +1404,7 @@
     <w:p>
       <w:pPr>
         <w:pStyle w:val="14"/>
-        <w:ind w:firstLine="240"/>
+        <w:ind w:firstLine="0" w:firstLineChars="0"/>
         <w:rPr>
           <w:rFonts w:hint="default"/>
           <w:sz w:val="20"/>
@@ -1425,7 +1425,7 @@
     <w:p>
       <w:pPr>
         <w:pStyle w:val="14"/>
-        <w:ind w:firstLine="240"/>
+        <w:ind w:firstLine="0" w:firstLineChars="0"/>
         <w:rPr>
           <w:rFonts w:hint="default"/>
           <w:sz w:val="20"/>
@@ -1711,51 +1711,199 @@
           <w:lang w:val="en-US"/>
         </w:rPr>
       </w:pPr>
-      <w:r>
-        <w:drawing>
-          <wp:inline distT="0" distB="0" distL="114300" distR="114300">
-            <wp:extent cx="5572125" cy="3004820"/>
-            <wp:effectExtent l="0" t="0" r="9525" b="5080"/>
-            <wp:docPr id="1" name="Picture 1"/>
-            <wp:cNvGraphicFramePr>
-              <a:graphicFrameLocks xmlns:a="http://schemas.openxmlformats.org/drawingml/2006/main" noChangeAspect="1"/>
-            </wp:cNvGraphicFramePr>
-            <a:graphic xmlns:a="http://schemas.openxmlformats.org/drawingml/2006/main">
-              <a:graphicData uri="http://schemas.openxmlformats.org/drawingml/2006/picture">
-                <pic:pic xmlns:pic="http://schemas.openxmlformats.org/drawingml/2006/picture">
-                  <pic:nvPicPr>
-                    <pic:cNvPr id="1" name="Picture 1"/>
-                    <pic:cNvPicPr>
-                      <a:picLocks noChangeAspect="1"/>
-                    </pic:cNvPicPr>
-                  </pic:nvPicPr>
-                  <pic:blipFill>
-                    <a:blip r:embed="rId17"/>
-                    <a:stretch>
-                      <a:fillRect/>
-                    </a:stretch>
-                  </pic:blipFill>
-                  <pic:spPr>
-                    <a:xfrm>
-                      <a:off x="0" y="0"/>
-                      <a:ext cx="5572125" cy="3004820"/>
-                    </a:xfrm>
-                    <a:prstGeom prst="rect">
-                      <a:avLst/>
-                    </a:prstGeom>
-                    <a:noFill/>
-                    <a:ln>
-                      <a:noFill/>
-                    </a:ln>
-                  </pic:spPr>
-                </pic:pic>
-              </a:graphicData>
-            </a:graphic>
-          </wp:inline>
-        </w:drawing>
+    </w:p>
+    <w:p>
+      <w:pPr>
+        <w:pStyle w:val="14"/>
+        <w:rPr>
+          <w:rFonts w:hint="default"/>
+          <w:b/>
+          <w:bCs/>
+          <w:i/>
+          <w:iCs/>
+          <w:lang w:val="en-US"/>
+        </w:rPr>
+      </w:pPr>
+      <w:r>
+        <w:rPr>
+          <w:rFonts w:hint="default"/>
+          <w:b/>
+          <w:bCs/>
+          <w:i/>
+          <w:iCs/>
+          <w:lang w:val="en-US"/>
+        </w:rPr>
+        <w:t xml:space="preserve">COURSEWORK (MEAN STACK): </w:t>
+      </w:r>
+    </w:p>
+    <w:p>
+      <w:pPr>
+        <w:pStyle w:val="14"/>
+        <w:rPr>
+          <w:rFonts w:hint="default"/>
+          <w:sz w:val="22"/>
+          <w:szCs w:val="22"/>
+          <w:u w:val="single"/>
+          <w:lang w:val="en-US"/>
+        </w:rPr>
+      </w:pPr>
+      <w:r>
+        <w:rPr>
+          <w:rFonts w:hint="default"/>
+          <w:sz w:val="22"/>
+          <w:szCs w:val="22"/>
+          <w:u w:val="single"/>
+          <w:lang w:val="en-US"/>
+        </w:rPr>
+        <w:t>What I learned:</w:t>
+      </w:r>
+    </w:p>
+    <w:p>
+      <w:pPr>
+        <w:pStyle w:val="14"/>
+        <w:ind w:firstLine="0" w:firstLineChars="0"/>
+        <w:rPr>
+          <w:rFonts w:hint="default"/>
+          <w:sz w:val="20"/>
+          <w:szCs w:val="20"/>
+          <w:lang w:val="en-US"/>
+        </w:rPr>
+      </w:pPr>
+      <w:r>
+        <w:rPr>
+          <w:rFonts w:hint="default"/>
+          <w:sz w:val="20"/>
+          <w:szCs w:val="20"/>
+          <w:lang w:val="en-US"/>
+        </w:rPr>
+        <w:t>-This coursework project include Rest API, Token Generation and Authentication, CORS, Mongoose ODM, Angular 2, Angular2-JWT, Auth Guard.</w:t>
+      </w:r>
+    </w:p>
+    <w:p>
+      <w:pPr>
+        <w:pStyle w:val="14"/>
+        <w:ind w:firstLine="0" w:firstLineChars="0"/>
+        <w:rPr>
+          <w:rFonts w:hint="default"/>
+          <w:sz w:val="20"/>
+          <w:szCs w:val="20"/>
+          <w:lang w:val="en-US"/>
+        </w:rPr>
+      </w:pPr>
+      <w:r>
+        <w:rPr>
+          <w:rFonts w:hint="default"/>
+          <w:sz w:val="20"/>
+          <w:szCs w:val="20"/>
+          <w:lang w:val="en-US"/>
+        </w:rPr>
+        <w:t>-Apply the knowledge about NodeJS, ExpressJS and Angular to create a fullstack application (MEAN stack)</w:t>
+      </w:r>
+    </w:p>
+    <w:p>
+      <w:pPr>
+        <w:pStyle w:val="14"/>
+        <w:ind w:firstLine="0" w:firstLineChars="0"/>
+        <w:rPr>
+          <w:rFonts w:hint="default"/>
+          <w:sz w:val="20"/>
+          <w:szCs w:val="20"/>
+          <w:lang w:val="en-US"/>
+        </w:rPr>
+      </w:pPr>
+      <w:r>
+        <w:rPr>
+          <w:rFonts w:hint="default"/>
+          <w:sz w:val="20"/>
+          <w:szCs w:val="20"/>
+          <w:lang w:val="en-US"/>
+        </w:rPr>
+        <w:t>-Understand how to create user model and schema and create register, authenticate functionalities in back end and connect to the front end.</w:t>
+      </w:r>
+    </w:p>
+    <w:p>
+      <w:pPr>
+        <w:pStyle w:val="14"/>
+        <w:ind w:firstLine="0" w:firstLineChars="0"/>
+        <w:rPr>
+          <w:rFonts w:hint="default"/>
+          <w:sz w:val="20"/>
+          <w:szCs w:val="20"/>
+          <w:lang w:val="en-US"/>
+        </w:rPr>
+      </w:pPr>
+      <w:r>
+        <w:rPr>
+          <w:rFonts w:hint="default"/>
+          <w:sz w:val="20"/>
+          <w:szCs w:val="20"/>
+          <w:lang w:val="en-US"/>
+        </w:rPr>
+        <w:t>-Deploy the MEAN application to Heroku and use MongoDB Atlas to set up database because mLab’s account has been closed since February 2019.</w:t>
+      </w:r>
+    </w:p>
+    <w:p>
+      <w:pPr>
+        <w:pStyle w:val="14"/>
+        <w:ind w:firstLine="0" w:firstLineChars="0"/>
+        <w:rPr>
+          <w:rFonts w:hint="default"/>
+          <w:sz w:val="20"/>
+          <w:szCs w:val="20"/>
+          <w:lang w:val="en-US"/>
+        </w:rPr>
+      </w:pPr>
+      <w:r>
+        <w:rPr>
+          <w:rFonts w:hint="default"/>
+          <w:sz w:val="20"/>
+          <w:szCs w:val="20"/>
+          <w:lang w:val="en-US"/>
+        </w:rPr>
+        <w:t>- Because the technology is updated everyday so there are some unexpected bugs happened during the time I studied this coursework.</w:t>
       </w:r>
       <w:bookmarkStart w:id="0" w:name="_GoBack"/>
       <w:bookmarkEnd w:id="0"/>
+      <w:r>
+        <w:rPr>
+          <w:rFonts w:hint="default"/>
+          <w:sz w:val="20"/>
+          <w:szCs w:val="20"/>
+          <w:lang w:val="en-US"/>
+        </w:rPr>
+        <w:t xml:space="preserve">               </w:t>
+      </w:r>
+    </w:p>
+    <w:p>
+      <w:pPr>
+        <w:pStyle w:val="14"/>
+        <w:rPr>
+          <w:rFonts w:hint="default"/>
+          <w:sz w:val="20"/>
+          <w:szCs w:val="20"/>
+          <w:lang w:val="en-US"/>
+        </w:rPr>
+      </w:pPr>
+      <w:r>
+        <w:rPr>
+          <w:rFonts w:hint="default"/>
+          <w:sz w:val="20"/>
+          <w:szCs w:val="20"/>
+          <w:lang w:val="en-US"/>
+        </w:rPr>
+        <w:t xml:space="preserve">    </w:t>
+      </w:r>
+    </w:p>
+    <w:p>
+      <w:pPr>
+        <w:pStyle w:val="14"/>
+        <w:rPr>
+          <w:rFonts w:hint="default"/>
+          <w:sz w:val="20"/>
+          <w:szCs w:val="20"/>
+          <w:lang w:val="en-US"/>
+        </w:rPr>
+      </w:pPr>
     </w:p>
     <w:sectPr>
       <w:headerReference r:id="rId3" w:type="default"/>
@@ -3366,24 +3514,6 @@
 </file>
 
 <file path=customXml/item2.xml><?xml version="1.0" encoding="utf-8"?>
-<?mso-contentType ?>
-<FormTemplates xmlns="http://schemas.microsoft.com/sharepoint/v3/contenttype/forms">
-  <Display>DocumentLibraryForm</Display>
-  <Edit>DocumentLibraryForm</Edit>
-  <New>DocumentLibraryForm</New>
-</FormTemplates>
-</file>
-
-<file path=customXml/item3.xml><?xml version="1.0" encoding="utf-8"?>
-<p:properties xmlns:p="http://schemas.microsoft.com/office/2006/metadata/properties" xmlns:xsi="http://www.w3.org/2001/XMLSchema-instance" xmlns:pc="http://schemas.microsoft.com/office/infopath/2007/PartnerControls">
-  <documentManagement>
-    <PublishingExpirationDate xmlns="http://schemas.microsoft.com/sharepoint/v3" xsi:nil="true"/>
-    <PublishingStartDate xmlns="http://schemas.microsoft.com/sharepoint/v3" xsi:nil="true"/>
-  </documentManagement>
-</p:properties>
-</file>
-
-<file path=customXml/item4.xml><?xml version="1.0" encoding="utf-8"?>
 <ct:contentTypeSchema xmlns:ct="http://schemas.microsoft.com/office/2006/metadata/contentType" xmlns:ma="http://schemas.microsoft.com/office/2006/metadata/properties/metaAttributes" ct:_="" ma:_="" ma:contentTypeName="Asiakirja" ma:contentTypeID="0x01010017418C401CCB2042A3A99A19F43F356D" ma:contentTypeVersion="1" ma:contentTypeDescription="Luo uusi asiakirja." ma:contentTypeScope="" ma:versionID="f4b075d3ca74a5dbaed73e767a156aa0">
   <xsd:schema xmlns:xsd="http://www.w3.org/2001/XMLSchema" xmlns:p="http://schemas.microsoft.com/office/2006/metadata/properties" xmlns:ns1="http://schemas.microsoft.com/sharepoint/v3" targetNamespace="http://schemas.microsoft.com/office/2006/metadata/properties" ma:root="true" ma:fieldsID="4340a008e99365d80b71206bae222996" ns1:_="">
     <xsd:import namespace="http://schemas.microsoft.com/sharepoint/v3"/>
@@ -3449,6 +3579,24 @@
 </ct:contentTypeSchema>
 </file>
 
+<file path=customXml/item3.xml><?xml version="1.0" encoding="utf-8"?>
+<p:properties xmlns:p="http://schemas.microsoft.com/office/2006/metadata/properties" xmlns:xsi="http://www.w3.org/2001/XMLSchema-instance" xmlns:pc="http://schemas.microsoft.com/office/infopath/2007/PartnerControls">
+  <documentManagement>
+    <PublishingExpirationDate xmlns="http://schemas.microsoft.com/sharepoint/v3" xsi:nil="true"/>
+    <PublishingStartDate xmlns="http://schemas.microsoft.com/sharepoint/v3" xsi:nil="true"/>
+  </documentManagement>
+</p:properties>
+</file>
+
+<file path=customXml/item4.xml><?xml version="1.0" encoding="utf-8"?>
+<?mso-contentType ?>
+<FormTemplates xmlns="http://schemas.microsoft.com/sharepoint/v3/contenttype/forms">
+  <Display>DocumentLibraryForm</Display>
+  <Edit>DocumentLibraryForm</Edit>
+  <New>DocumentLibraryForm</New>
+</FormTemplates>
+</file>
+
 <file path=customXml/itemProps1.xml><?xml version="1.0" encoding="utf-8"?>
 <ds:datastoreItem xmlns:ds="http://schemas.openxmlformats.org/officeDocument/2006/customXml" ds:itemID="{B1977F7D-205B-4081-913C-38D41E755F92}">
   <ds:schemaRefs>
@@ -3458,7 +3606,7 @@
 </file>
 
 <file path=customXml/itemProps2.xml><?xml version="1.0" encoding="utf-8"?>
-<ds:datastoreItem xmlns:ds="http://schemas.openxmlformats.org/officeDocument/2006/customXml" ds:itemID="{13FBD2FA-5696-460D-A278-9A302A0F72AE}">
+<ds:datastoreItem xmlns:ds="http://schemas.openxmlformats.org/officeDocument/2006/customXml" ds:itemID="{B9A87442-5A7B-46FD-BD28-170CE9B7256F}">
   <ds:schemaRefs/>
 </ds:datastoreItem>
 </file>
@@ -3470,7 +3618,7 @@
 </file>
 
 <file path=customXml/itemProps4.xml><?xml version="1.0" encoding="utf-8"?>
-<ds:datastoreItem xmlns:ds="http://schemas.openxmlformats.org/officeDocument/2006/customXml" ds:itemID="{B9A87442-5A7B-46FD-BD28-170CE9B7256F}">
+<ds:datastoreItem xmlns:ds="http://schemas.openxmlformats.org/officeDocument/2006/customXml" ds:itemID="{13FBD2FA-5696-460D-A278-9A302A0F72AE}">
   <ds:schemaRefs/>
 </ds:datastoreItem>
 </file>
</xml_diff>